<commit_message>
Doku aktualisiert, searchtree delete() vorgearbeitet
</commit_message>
<xml_diff>
--- a/Bong_Koch_Schwarz_Projektbeschreibung 201617-Fahrzeugverwaltung-moodle.docx
+++ b/Bong_Koch_Schwarz_Projektbeschreibung 201617-Fahrzeugverwaltung-moodle.docx
@@ -2250,7 +2250,7 @@
           </w:tcPr>
           <w:p>
             <w:r>
-              <w:t>r</w:t>
+              <w:t>Ermöglichen Sie es unterschiedliche Fahrzeugtypen in der XML-Datei zu speichern (LKW, PKW, Elektrofahrrad, etc.)</w:t>
             </w:r>
           </w:p>
         </w:tc>
@@ -5074,9 +5074,20 @@
             <w:pPr>
               <w:cnfStyle w:val="000000100000"/>
             </w:pPr>
+            <w:r>
+              <w:t xml:space="preserve">Guru, </w:t>
+            </w:r>
             <w:proofErr w:type="spellStart"/>
             <w:r>
-              <w:t>Spec-Checker</w:t>
+              <w:t>Spec</w:t>
+            </w:r>
+            <w:proofErr w:type="spellEnd"/>
+            <w:r>
+              <w:t>-</w:t>
+            </w:r>
+            <w:proofErr w:type="spellStart"/>
+            <w:r>
+              <w:t>Checker</w:t>
             </w:r>
             <w:proofErr w:type="spellEnd"/>
           </w:p>
@@ -6731,15 +6742,7 @@
               <w:cnfStyle w:val="000000100000"/>
             </w:pPr>
             <w:r>
-              <w:t xml:space="preserve">GUI und </w:t>
-            </w:r>
-            <w:proofErr w:type="spellStart"/>
-            <w:r>
-              <w:t>modell</w:t>
-            </w:r>
-            <w:proofErr w:type="spellEnd"/>
-            <w:r>
-              <w:t xml:space="preserve"> verbinden</w:t>
+              <w:t>Stufe 1 – 3: GUI-Controller</w:t>
             </w:r>
           </w:p>
         </w:tc>
@@ -6751,6 +6754,9 @@
             <w:pPr>
               <w:cnfStyle w:val="000000100000"/>
             </w:pPr>
+            <w:r>
+              <w:t>16.03.2017</w:t>
+            </w:r>
           </w:p>
         </w:tc>
         <w:tc>
@@ -6790,6 +6796,20 @@
                 <w:lang w:val="en-US"/>
               </w:rPr>
             </w:pPr>
+            <w:proofErr w:type="spellStart"/>
+            <w:r>
+              <w:rPr>
+                <w:lang w:val="en-US"/>
+              </w:rPr>
+              <w:t>Nach</w:t>
+            </w:r>
+            <w:proofErr w:type="spellEnd"/>
+            <w:r>
+              <w:rPr>
+                <w:lang w:val="en-US"/>
+              </w:rPr>
+              <w:t xml:space="preserve"> tutorial</w:t>
+            </w:r>
           </w:p>
         </w:tc>
       </w:tr>
@@ -7067,6 +7087,9 @@
             <w:pPr>
               <w:cnfStyle w:val="000000000000"/>
             </w:pPr>
+            <w:r>
+              <w:t>16.03.2017</w:t>
+            </w:r>
           </w:p>
         </w:tc>
         <w:tc>
@@ -7153,8 +7176,13 @@
               <w:cnfStyle w:val="000000100000"/>
             </w:pPr>
             <w:r>
-              <w:t>Stufe 8: Binäre Suchbäume</w:t>
-            </w:r>
+              <w:t xml:space="preserve">Stufe 8: Binärer </w:t>
+            </w:r>
+            <w:proofErr w:type="spellStart"/>
+            <w:r>
+              <w:t>Suchbaum</w:t>
+            </w:r>
+            <w:proofErr w:type="spellEnd"/>
           </w:p>
         </w:tc>
         <w:tc>
@@ -7223,9 +7251,6 @@
                 <w:ilvl w:val="0"/>
                 <w:numId w:val="15"/>
               </w:numPr>
-              <w:rPr>
-                <w:lang w:val="en-US"/>
-              </w:rPr>
             </w:pPr>
           </w:p>
         </w:tc>
@@ -7250,31 +7275,35 @@
             <w:pPr>
               <w:cnfStyle w:val="000000000000"/>
             </w:pPr>
-          </w:p>
+            <w:r>
+              <w:t>Zwischenevaluation</w:t>
+            </w:r>
+          </w:p>
+        </w:tc>
+        <w:tc>
+          <w:tcPr>
+            <w:tcW w:w="1701" w:type="dxa"/>
+          </w:tcPr>
           <w:p>
             <w:pPr>
               <w:cnfStyle w:val="000000000000"/>
             </w:pPr>
-          </w:p>
-        </w:tc>
-        <w:tc>
-          <w:tcPr>
-            <w:tcW w:w="1701" w:type="dxa"/>
+            <w:r>
+              <w:t>22.03.2017</w:t>
+            </w:r>
+          </w:p>
+        </w:tc>
+        <w:tc>
+          <w:tcPr>
+            <w:tcW w:w="1984" w:type="dxa"/>
           </w:tcPr>
           <w:p>
             <w:pPr>
               <w:cnfStyle w:val="000000000000"/>
             </w:pPr>
-          </w:p>
-        </w:tc>
-        <w:tc>
-          <w:tcPr>
-            <w:tcW w:w="1984" w:type="dxa"/>
-          </w:tcPr>
-          <w:p>
-            <w:pPr>
-              <w:cnfStyle w:val="000000000000"/>
-            </w:pPr>
+            <w:r>
+              <w:t>Alle</w:t>
+            </w:r>
           </w:p>
         </w:tc>
         <w:tc>
@@ -7332,7 +7361,7 @@
               <w:cnfStyle w:val="000000100000"/>
             </w:pPr>
             <w:r>
-              <w:t>22.03.2017</w:t>
+              <w:t>23.03.2017</w:t>
             </w:r>
           </w:p>
         </w:tc>
@@ -7345,9 +7374,14 @@
               <w:cnfStyle w:val="000000100000"/>
             </w:pPr>
             <w:r>
-              <w:t>Zwischenevaluation</w:t>
-            </w:r>
-          </w:p>
+              <w:t>Stufe 7: „Statistik“</w:t>
+            </w:r>
+          </w:p>
+        </w:tc>
+        <w:tc>
+          <w:tcPr>
+            <w:tcW w:w="1701" w:type="dxa"/>
+          </w:tcPr>
           <w:p>
             <w:pPr>
               <w:cnfStyle w:val="000000100000"/>
@@ -7356,27 +7390,14 @@
         </w:tc>
         <w:tc>
           <w:tcPr>
-            <w:tcW w:w="1701" w:type="dxa"/>
+            <w:tcW w:w="1984" w:type="dxa"/>
           </w:tcPr>
           <w:p>
             <w:pPr>
               <w:cnfStyle w:val="000000100000"/>
             </w:pPr>
             <w:r>
-              <w:t>22.03.2017</w:t>
-            </w:r>
-          </w:p>
-        </w:tc>
-        <w:tc>
-          <w:tcPr>
-            <w:tcW w:w="1984" w:type="dxa"/>
-          </w:tcPr>
-          <w:p>
-            <w:pPr>
-              <w:cnfStyle w:val="000000100000"/>
-            </w:pPr>
-            <w:r>
-              <w:t>Alle</w:t>
+              <w:t>Erik</w:t>
             </w:r>
           </w:p>
         </w:tc>
@@ -7444,7 +7465,20 @@
             <w:pPr>
               <w:cnfStyle w:val="000000000000"/>
             </w:pPr>
-          </w:p>
+            <w:r>
+              <w:t xml:space="preserve">Stufe 1 – 3: GUI und Model </w:t>
+            </w:r>
+            <w:proofErr w:type="spellStart"/>
+            <w:r>
+              <w:t>vebinden</w:t>
+            </w:r>
+            <w:proofErr w:type="spellEnd"/>
+          </w:p>
+        </w:tc>
+        <w:tc>
+          <w:tcPr>
+            <w:tcW w:w="1701" w:type="dxa"/>
+          </w:tcPr>
           <w:p>
             <w:pPr>
               <w:cnfStyle w:val="000000000000"/>
@@ -7453,22 +7487,15 @@
         </w:tc>
         <w:tc>
           <w:tcPr>
-            <w:tcW w:w="1701" w:type="dxa"/>
+            <w:tcW w:w="1984" w:type="dxa"/>
           </w:tcPr>
           <w:p>
             <w:pPr>
               <w:cnfStyle w:val="000000000000"/>
             </w:pPr>
-          </w:p>
-        </w:tc>
-        <w:tc>
-          <w:tcPr>
-            <w:tcW w:w="1984" w:type="dxa"/>
-          </w:tcPr>
-          <w:p>
-            <w:pPr>
-              <w:cnfStyle w:val="000000000000"/>
-            </w:pPr>
+            <w:r>
+              <w:t>Micky</w:t>
+            </w:r>
           </w:p>
         </w:tc>
         <w:tc>
@@ -7531,11 +7558,6 @@
           <w:tcPr>
             <w:tcW w:w="2977" w:type="dxa"/>
           </w:tcPr>
-          <w:p>
-            <w:pPr>
-              <w:cnfStyle w:val="000000100000"/>
-            </w:pPr>
-          </w:p>
           <w:p>
             <w:pPr>
               <w:cnfStyle w:val="000000100000"/>
@@ -9554,7 +9576,7 @@
         <w:lang w:eastAsia="de-DE"/>
       </w:rPr>
       <w:pict>
-        <v:group id="Gruppe 37" o:spid="_x0000_s4098" style="position:absolute;margin-left:2556.8pt;margin-top:0;width:468pt;height:25.2pt;z-index:251660288;mso-width-percent:1000;mso-top-percent:200;mso-wrap-distance-left:0;mso-wrap-distance-right:0;mso-position-horizontal:right;mso-position-horizontal-relative:margin;mso-position-vertical-relative:bottom-margin-area;mso-width-percent:1000;mso-top-percent:200;mso-width-relative:margin;mso-height-relative:margin" coordsize="5962650,323851" o:gfxdata="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">
+        <v:group id="Gruppe 37" o:spid="_x0000_s4098" style="position:absolute;margin-left:2984.8pt;margin-top:0;width:468pt;height:25.2pt;z-index:251660288;mso-width-percent:1000;mso-top-percent:200;mso-wrap-distance-left:0;mso-wrap-distance-right:0;mso-position-horizontal:right;mso-position-horizontal-relative:margin;mso-position-vertical-relative:bottom-margin-area;mso-width-percent:1000;mso-top-percent:200;mso-width-relative:margin;mso-height-relative:margin" coordsize="5962650,323851" o:gfxdata="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">
           <v:rect id="Rechteck 38" o:spid="_x0000_s4100" style="position:absolute;left:19050;width:5943600;height:18826;visibility:visible;v-text-anchor:middle" o:gfxdata="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" fillcolor="black [3213]" stroked="f" strokeweight="2pt"/>
           <v:shapetype id="_x0000_t202" coordsize="21600,21600" o:spt="202" path="m,l,21600r21600,l21600,xe">
             <v:stroke joinstyle="miter"/>
@@ -9855,7 +9877,7 @@
                   <a:blip r:embed="rId1">
                     <a:extLst>
                       <a:ext uri="{28A0092B-C50C-407E-A947-70E740481C1C}">
-                        <a14:useLocalDpi xmlns:a14="http://schemas.microsoft.com/office/drawing/2010/main" xmlns:wps="http://schemas.microsoft.com/office/word/2010/wordprocessingShape" xmlns:wpi="http://schemas.microsoft.com/office/word/2010/wordprocessingInk" xmlns:wpg="http://schemas.microsoft.com/office/word/2010/wordprocessingGroup" xmlns:w15="http://schemas.microsoft.com/office/word/2012/wordml" xmlns:w14="http://schemas.microsoft.com/office/word/2010/wordml" xmlns:w="http://schemas.openxmlformats.org/wordprocessingml/2006/main" xmlns:w10="urn:schemas-microsoft-com:office:word" xmlns:wp14="http://schemas.microsoft.com/office/word/2010/wordprocessingDrawing" xmlns:v="urn:schemas-microsoft-com:vml" xmlns:o="urn:schemas-microsoft-com:office:office" xmlns:mv="urn:schemas-microsoft-com:mac:vml" xmlns:mc="http://schemas.openxmlformats.org/markup-compatibility/2006" xmlns:mo="http://schemas.microsoft.com/office/mac/office/2008/main" xmlns:wpc="http://schemas.microsoft.com/office/word/2010/wordprocessingCanvas" xmlns="" val="0"/>
+                        <a14:useLocalDpi xmlns="" xmlns:wpc="http://schemas.microsoft.com/office/word/2010/wordprocessingCanvas" xmlns:mo="http://schemas.microsoft.com/office/mac/office/2008/main" xmlns:mc="http://schemas.openxmlformats.org/markup-compatibility/2006" xmlns:mv="urn:schemas-microsoft-com:mac:vml" xmlns:o="urn:schemas-microsoft-com:office:office" xmlns:v="urn:schemas-microsoft-com:vml" xmlns:wp14="http://schemas.microsoft.com/office/word/2010/wordprocessingDrawing" xmlns:w10="urn:schemas-microsoft-com:office:word" xmlns:w="http://schemas.openxmlformats.org/wordprocessingml/2006/main" xmlns:w14="http://schemas.microsoft.com/office/word/2010/wordml" xmlns:w15="http://schemas.microsoft.com/office/word/2012/wordml" xmlns:wpg="http://schemas.microsoft.com/office/word/2010/wordprocessingGroup" xmlns:wpi="http://schemas.microsoft.com/office/word/2010/wordprocessingInk" xmlns:wps="http://schemas.microsoft.com/office/word/2010/wordprocessingShape" xmlns:a14="http://schemas.microsoft.com/office/drawing/2010/main" val="0"/>
                       </a:ext>
                     </a:extLst>
                   </a:blip>
@@ -9918,7 +9940,7 @@
                   <a:blip r:embed="rId2">
                     <a:extLst>
                       <a:ext uri="{28A0092B-C50C-407E-A947-70E740481C1C}">
-                        <a14:useLocalDpi xmlns:a14="http://schemas.microsoft.com/office/drawing/2010/main" xmlns:wps="http://schemas.microsoft.com/office/word/2010/wordprocessingShape" xmlns:wpi="http://schemas.microsoft.com/office/word/2010/wordprocessingInk" xmlns:wpg="http://schemas.microsoft.com/office/word/2010/wordprocessingGroup" xmlns:w15="http://schemas.microsoft.com/office/word/2012/wordml" xmlns:w14="http://schemas.microsoft.com/office/word/2010/wordml" xmlns:w="http://schemas.openxmlformats.org/wordprocessingml/2006/main" xmlns:w10="urn:schemas-microsoft-com:office:word" xmlns:wp14="http://schemas.microsoft.com/office/word/2010/wordprocessingDrawing" xmlns:v="urn:schemas-microsoft-com:vml" xmlns:o="urn:schemas-microsoft-com:office:office" xmlns:mv="urn:schemas-microsoft-com:mac:vml" xmlns:mc="http://schemas.openxmlformats.org/markup-compatibility/2006" xmlns:mo="http://schemas.microsoft.com/office/mac/office/2008/main" xmlns:wpc="http://schemas.microsoft.com/office/word/2010/wordprocessingCanvas" xmlns="" val="0"/>
+                        <a14:useLocalDpi xmlns="" xmlns:wpc="http://schemas.microsoft.com/office/word/2010/wordprocessingCanvas" xmlns:mo="http://schemas.microsoft.com/office/mac/office/2008/main" xmlns:mc="http://schemas.openxmlformats.org/markup-compatibility/2006" xmlns:mv="urn:schemas-microsoft-com:mac:vml" xmlns:o="urn:schemas-microsoft-com:office:office" xmlns:v="urn:schemas-microsoft-com:vml" xmlns:wp14="http://schemas.microsoft.com/office/word/2010/wordprocessingDrawing" xmlns:w10="urn:schemas-microsoft-com:office:word" xmlns:w="http://schemas.openxmlformats.org/wordprocessingml/2006/main" xmlns:w14="http://schemas.microsoft.com/office/word/2010/wordml" xmlns:w15="http://schemas.microsoft.com/office/word/2012/wordml" xmlns:wpg="http://schemas.microsoft.com/office/word/2010/wordprocessingGroup" xmlns:wpi="http://schemas.microsoft.com/office/word/2010/wordprocessingInk" xmlns:wps="http://schemas.microsoft.com/office/word/2010/wordprocessingShape" xmlns:a14="http://schemas.microsoft.com/office/drawing/2010/main" val="0"/>
                       </a:ext>
                     </a:extLst>
                   </a:blip>
@@ -10026,7 +10048,7 @@
                   <a:blip r:embed="rId1">
                     <a:extLst>
                       <a:ext uri="{28A0092B-C50C-407E-A947-70E740481C1C}">
-                        <a14:useLocalDpi xmlns:a14="http://schemas.microsoft.com/office/drawing/2010/main" xmlns:wps="http://schemas.microsoft.com/office/word/2010/wordprocessingShape" xmlns:wpi="http://schemas.microsoft.com/office/word/2010/wordprocessingInk" xmlns:wpg="http://schemas.microsoft.com/office/word/2010/wordprocessingGroup" xmlns:w15="http://schemas.microsoft.com/office/word/2012/wordml" xmlns:w14="http://schemas.microsoft.com/office/word/2010/wordml" xmlns:w="http://schemas.openxmlformats.org/wordprocessingml/2006/main" xmlns:w10="urn:schemas-microsoft-com:office:word" xmlns:wp14="http://schemas.microsoft.com/office/word/2010/wordprocessingDrawing" xmlns:v="urn:schemas-microsoft-com:vml" xmlns:o="urn:schemas-microsoft-com:office:office" xmlns:mv="urn:schemas-microsoft-com:mac:vml" xmlns:mc="http://schemas.openxmlformats.org/markup-compatibility/2006" xmlns:mo="http://schemas.microsoft.com/office/mac/office/2008/main" xmlns:wpc="http://schemas.microsoft.com/office/word/2010/wordprocessingCanvas" xmlns="" val="0"/>
+                        <a14:useLocalDpi xmlns="" xmlns:wpc="http://schemas.microsoft.com/office/word/2010/wordprocessingCanvas" xmlns:mo="http://schemas.microsoft.com/office/mac/office/2008/main" xmlns:mc="http://schemas.openxmlformats.org/markup-compatibility/2006" xmlns:mv="urn:schemas-microsoft-com:mac:vml" xmlns:o="urn:schemas-microsoft-com:office:office" xmlns:v="urn:schemas-microsoft-com:vml" xmlns:wp14="http://schemas.microsoft.com/office/word/2010/wordprocessingDrawing" xmlns:w10="urn:schemas-microsoft-com:office:word" xmlns:w="http://schemas.openxmlformats.org/wordprocessingml/2006/main" xmlns:w14="http://schemas.microsoft.com/office/word/2010/wordml" xmlns:w15="http://schemas.microsoft.com/office/word/2012/wordml" xmlns:wpg="http://schemas.microsoft.com/office/word/2010/wordprocessingGroup" xmlns:wpi="http://schemas.microsoft.com/office/word/2010/wordprocessingInk" xmlns:wps="http://schemas.microsoft.com/office/word/2010/wordprocessingShape" xmlns:a14="http://schemas.microsoft.com/office/drawing/2010/main" val="0"/>
                       </a:ext>
                     </a:extLst>
                   </a:blip>
@@ -10089,7 +10111,7 @@
                   <a:blip r:embed="rId2">
                     <a:extLst>
                       <a:ext uri="{28A0092B-C50C-407E-A947-70E740481C1C}">
-                        <a14:useLocalDpi xmlns:a14="http://schemas.microsoft.com/office/drawing/2010/main" xmlns:wps="http://schemas.microsoft.com/office/word/2010/wordprocessingShape" xmlns:wpi="http://schemas.microsoft.com/office/word/2010/wordprocessingInk" xmlns:wpg="http://schemas.microsoft.com/office/word/2010/wordprocessingGroup" xmlns:w15="http://schemas.microsoft.com/office/word/2012/wordml" xmlns:w14="http://schemas.microsoft.com/office/word/2010/wordml" xmlns:w="http://schemas.openxmlformats.org/wordprocessingml/2006/main" xmlns:w10="urn:schemas-microsoft-com:office:word" xmlns:wp14="http://schemas.microsoft.com/office/word/2010/wordprocessingDrawing" xmlns:v="urn:schemas-microsoft-com:vml" xmlns:o="urn:schemas-microsoft-com:office:office" xmlns:mv="urn:schemas-microsoft-com:mac:vml" xmlns:mc="http://schemas.openxmlformats.org/markup-compatibility/2006" xmlns:mo="http://schemas.microsoft.com/office/mac/office/2008/main" xmlns:wpc="http://schemas.microsoft.com/office/word/2010/wordprocessingCanvas" xmlns="" val="0"/>
+                        <a14:useLocalDpi xmlns="" xmlns:wpc="http://schemas.microsoft.com/office/word/2010/wordprocessingCanvas" xmlns:mo="http://schemas.microsoft.com/office/mac/office/2008/main" xmlns:mc="http://schemas.openxmlformats.org/markup-compatibility/2006" xmlns:mv="urn:schemas-microsoft-com:mac:vml" xmlns:o="urn:schemas-microsoft-com:office:office" xmlns:v="urn:schemas-microsoft-com:vml" xmlns:wp14="http://schemas.microsoft.com/office/word/2010/wordprocessingDrawing" xmlns:w10="urn:schemas-microsoft-com:office:word" xmlns:w="http://schemas.openxmlformats.org/wordprocessingml/2006/main" xmlns:w14="http://schemas.microsoft.com/office/word/2010/wordml" xmlns:w15="http://schemas.microsoft.com/office/word/2012/wordml" xmlns:wpg="http://schemas.microsoft.com/office/word/2010/wordprocessingGroup" xmlns:wpi="http://schemas.microsoft.com/office/word/2010/wordprocessingInk" xmlns:wps="http://schemas.microsoft.com/office/word/2010/wordprocessingShape" xmlns:a14="http://schemas.microsoft.com/office/drawing/2010/main" val="0"/>
                       </a:ext>
                     </a:extLst>
                   </a:blip>
@@ -13776,7 +13798,7 @@
 </file>
 
 <file path=customXml/itemProps1.xml><?xml version="1.0" encoding="utf-8"?>
-<ds:datastoreItem xmlns:ds="http://schemas.openxmlformats.org/officeDocument/2006/customXml" ds:itemID="{5099D1BE-D617-4A37-B63A-7EC2D61CEC2B}">
+<ds:datastoreItem xmlns:ds="http://schemas.openxmlformats.org/officeDocument/2006/customXml" ds:itemID="{7C28C504-9543-4B3F-9D86-DB58A56F95FB}">
   <ds:schemaRefs>
     <ds:schemaRef ds:uri="http://schemas.openxmlformats.org/officeDocument/2006/bibliography"/>
   </ds:schemaRefs>

</xml_diff>

<commit_message>
doku aktualisiert, Sucher erweitert
</commit_message>
<xml_diff>
--- a/Bong_Koch_Schwarz_Projektbeschreibung 201617-Fahrzeugverwaltung-moodle.docx
+++ b/Bong_Koch_Schwarz_Projektbeschreibung 201617-Fahrzeugverwaltung-moodle.docx
@@ -5079,15 +5079,7 @@
             </w:r>
             <w:proofErr w:type="spellStart"/>
             <w:r>
-              <w:t>Spec</w:t>
-            </w:r>
-            <w:proofErr w:type="spellEnd"/>
-            <w:r>
-              <w:t>-</w:t>
-            </w:r>
-            <w:proofErr w:type="spellStart"/>
-            <w:r>
-              <w:t>Checker</w:t>
+              <w:t>Spec-Checker</w:t>
             </w:r>
             <w:proofErr w:type="spellEnd"/>
           </w:p>
@@ -7193,6 +7185,9 @@
             <w:pPr>
               <w:cnfStyle w:val="000000100000"/>
             </w:pPr>
+            <w:r>
+              <w:t>23.03.2017</w:t>
+            </w:r>
           </w:p>
         </w:tc>
         <w:tc>
@@ -7232,6 +7227,14 @@
                 <w:lang w:val="en-US"/>
               </w:rPr>
             </w:pPr>
+            <w:proofErr w:type="spellStart"/>
+            <w:r>
+              <w:rPr>
+                <w:lang w:val="en-US"/>
+              </w:rPr>
+              <w:t>Skizzen</w:t>
+            </w:r>
+            <w:proofErr w:type="spellEnd"/>
           </w:p>
         </w:tc>
       </w:tr>
@@ -7386,6 +7389,9 @@
             <w:pPr>
               <w:cnfStyle w:val="000000100000"/>
             </w:pPr>
+            <w:r>
+              <w:t>23.03.2017</w:t>
+            </w:r>
           </w:p>
         </w:tc>
         <w:tc>
@@ -7494,185 +7500,8 @@
               <w:cnfStyle w:val="000000000000"/>
             </w:pPr>
             <w:r>
-              <w:t>Micky</w:t>
-            </w:r>
-          </w:p>
-        </w:tc>
-        <w:tc>
-          <w:tcPr>
-            <w:tcW w:w="2985" w:type="dxa"/>
-          </w:tcPr>
-          <w:p>
-            <w:pPr>
-              <w:cnfStyle w:val="000000000000"/>
-            </w:pPr>
-          </w:p>
-        </w:tc>
-        <w:tc>
-          <w:tcPr>
-            <w:tcW w:w="2410" w:type="dxa"/>
-            <w:tcBorders>
-              <w:right w:val="single" w:sz="4" w:space="0" w:color="auto"/>
-            </w:tcBorders>
-          </w:tcPr>
-          <w:p>
-            <w:pPr>
-              <w:cnfStyle w:val="000000000000"/>
-            </w:pPr>
-          </w:p>
-        </w:tc>
-      </w:tr>
-      <w:tr>
-        <w:trPr>
-          <w:cnfStyle w:val="000000100000"/>
-        </w:trPr>
-        <w:tc>
-          <w:tcPr>
-            <w:cnfStyle w:val="001000000000"/>
-            <w:tcW w:w="560" w:type="dxa"/>
-            <w:tcBorders>
-              <w:left w:val="single" w:sz="4" w:space="0" w:color="auto"/>
-            </w:tcBorders>
-          </w:tcPr>
-          <w:p>
-            <w:pPr>
-              <w:pStyle w:val="Listenabsatz"/>
-              <w:numPr>
-                <w:ilvl w:val="0"/>
-                <w:numId w:val="15"/>
-              </w:numPr>
-            </w:pPr>
-          </w:p>
-        </w:tc>
-        <w:tc>
-          <w:tcPr>
-            <w:tcW w:w="1276" w:type="dxa"/>
-          </w:tcPr>
-          <w:p>
-            <w:pPr>
-              <w:cnfStyle w:val="000000100000"/>
-            </w:pPr>
-          </w:p>
-        </w:tc>
-        <w:tc>
-          <w:tcPr>
-            <w:tcW w:w="2977" w:type="dxa"/>
-          </w:tcPr>
-          <w:p>
-            <w:pPr>
-              <w:cnfStyle w:val="000000100000"/>
-            </w:pPr>
-          </w:p>
-        </w:tc>
-        <w:tc>
-          <w:tcPr>
-            <w:tcW w:w="1701" w:type="dxa"/>
-          </w:tcPr>
-          <w:p>
-            <w:pPr>
-              <w:cnfStyle w:val="000000100000"/>
-            </w:pPr>
-          </w:p>
-        </w:tc>
-        <w:tc>
-          <w:tcPr>
-            <w:tcW w:w="1984" w:type="dxa"/>
-          </w:tcPr>
-          <w:p>
-            <w:pPr>
-              <w:cnfStyle w:val="000000100000"/>
-            </w:pPr>
-          </w:p>
-        </w:tc>
-        <w:tc>
-          <w:tcPr>
-            <w:tcW w:w="2985" w:type="dxa"/>
-          </w:tcPr>
-          <w:p>
-            <w:pPr>
-              <w:cnfStyle w:val="000000100000"/>
-            </w:pPr>
-          </w:p>
-        </w:tc>
-        <w:tc>
-          <w:tcPr>
-            <w:tcW w:w="2410" w:type="dxa"/>
-            <w:tcBorders>
-              <w:right w:val="single" w:sz="4" w:space="0" w:color="auto"/>
-            </w:tcBorders>
-          </w:tcPr>
-          <w:p>
-            <w:pPr>
-              <w:cnfStyle w:val="000000100000"/>
-            </w:pPr>
-          </w:p>
-        </w:tc>
-      </w:tr>
-      <w:tr>
-        <w:tc>
-          <w:tcPr>
-            <w:cnfStyle w:val="001000000000"/>
-            <w:tcW w:w="560" w:type="dxa"/>
-            <w:tcBorders>
-              <w:left w:val="single" w:sz="4" w:space="0" w:color="auto"/>
-            </w:tcBorders>
-          </w:tcPr>
-          <w:p>
-            <w:pPr>
-              <w:pStyle w:val="Listenabsatz"/>
-              <w:numPr>
-                <w:ilvl w:val="0"/>
-                <w:numId w:val="15"/>
-              </w:numPr>
-            </w:pPr>
-          </w:p>
-        </w:tc>
-        <w:tc>
-          <w:tcPr>
-            <w:tcW w:w="1276" w:type="dxa"/>
-          </w:tcPr>
-          <w:p>
-            <w:pPr>
-              <w:cnfStyle w:val="000000000000"/>
-            </w:pPr>
-            <w:r>
-              <w:t>29.03.2017</w:t>
-            </w:r>
-          </w:p>
-        </w:tc>
-        <w:tc>
-          <w:tcPr>
-            <w:tcW w:w="2977" w:type="dxa"/>
-          </w:tcPr>
-          <w:p>
-            <w:pPr>
-              <w:cnfStyle w:val="000000000000"/>
-            </w:pPr>
-          </w:p>
-          <w:p>
-            <w:pPr>
-              <w:cnfStyle w:val="000000000000"/>
-            </w:pPr>
-          </w:p>
-        </w:tc>
-        <w:tc>
-          <w:tcPr>
-            <w:tcW w:w="1701" w:type="dxa"/>
-          </w:tcPr>
-          <w:p>
-            <w:pPr>
-              <w:cnfStyle w:val="000000000000"/>
-            </w:pPr>
-          </w:p>
-        </w:tc>
-        <w:tc>
-          <w:tcPr>
-            <w:tcW w:w="1984" w:type="dxa"/>
-          </w:tcPr>
-          <w:p>
-            <w:pPr>
-              <w:cnfStyle w:val="000000000000"/>
-            </w:pPr>
+              <w:t>Micky, Erik</w:t>
+            </w:r>
           </w:p>
         </w:tc>
         <w:tc>
@@ -9576,7 +9405,7 @@
         <w:lang w:eastAsia="de-DE"/>
       </w:rPr>
       <w:pict>
-        <v:group id="Gruppe 37" o:spid="_x0000_s4098" style="position:absolute;margin-left:2984.8pt;margin-top:0;width:468pt;height:25.2pt;z-index:251660288;mso-width-percent:1000;mso-top-percent:200;mso-wrap-distance-left:0;mso-wrap-distance-right:0;mso-position-horizontal:right;mso-position-horizontal-relative:margin;mso-position-vertical-relative:bottom-margin-area;mso-width-percent:1000;mso-top-percent:200;mso-width-relative:margin;mso-height-relative:margin" coordsize="5962650,323851" o:gfxdata="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">
+        <v:group id="Gruppe 37" o:spid="_x0000_s4098" style="position:absolute;margin-left:3412.8pt;margin-top:0;width:468pt;height:25.2pt;z-index:251660288;mso-width-percent:1000;mso-top-percent:200;mso-wrap-distance-left:0;mso-wrap-distance-right:0;mso-position-horizontal:right;mso-position-horizontal-relative:margin;mso-position-vertical-relative:bottom-margin-area;mso-width-percent:1000;mso-top-percent:200;mso-width-relative:margin;mso-height-relative:margin" coordsize="5962650,323851" o:gfxdata="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">
           <v:rect id="Rechteck 38" o:spid="_x0000_s4100" style="position:absolute;left:19050;width:5943600;height:18826;visibility:visible;v-text-anchor:middle" o:gfxdata="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" fillcolor="black [3213]" stroked="f" strokeweight="2pt"/>
           <v:shapetype id="_x0000_t202" coordsize="21600,21600" o:spt="202" path="m,l,21600r21600,l21600,xe">
             <v:stroke joinstyle="miter"/>
@@ -9877,7 +9706,7 @@
                   <a:blip r:embed="rId1">
                     <a:extLst>
                       <a:ext uri="{28A0092B-C50C-407E-A947-70E740481C1C}">
-                        <a14:useLocalDpi xmlns="" xmlns:wpc="http://schemas.microsoft.com/office/word/2010/wordprocessingCanvas" xmlns:mo="http://schemas.microsoft.com/office/mac/office/2008/main" xmlns:mc="http://schemas.openxmlformats.org/markup-compatibility/2006" xmlns:mv="urn:schemas-microsoft-com:mac:vml" xmlns:o="urn:schemas-microsoft-com:office:office" xmlns:v="urn:schemas-microsoft-com:vml" xmlns:wp14="http://schemas.microsoft.com/office/word/2010/wordprocessingDrawing" xmlns:w10="urn:schemas-microsoft-com:office:word" xmlns:w="http://schemas.openxmlformats.org/wordprocessingml/2006/main" xmlns:w14="http://schemas.microsoft.com/office/word/2010/wordml" xmlns:w15="http://schemas.microsoft.com/office/word/2012/wordml" xmlns:wpg="http://schemas.microsoft.com/office/word/2010/wordprocessingGroup" xmlns:wpi="http://schemas.microsoft.com/office/word/2010/wordprocessingInk" xmlns:wps="http://schemas.microsoft.com/office/word/2010/wordprocessingShape" xmlns:a14="http://schemas.microsoft.com/office/drawing/2010/main" val="0"/>
+                        <a14:useLocalDpi xmlns:a14="http://schemas.microsoft.com/office/drawing/2010/main" xmlns:wps="http://schemas.microsoft.com/office/word/2010/wordprocessingShape" xmlns:wpi="http://schemas.microsoft.com/office/word/2010/wordprocessingInk" xmlns:wpg="http://schemas.microsoft.com/office/word/2010/wordprocessingGroup" xmlns:w15="http://schemas.microsoft.com/office/word/2012/wordml" xmlns:w14="http://schemas.microsoft.com/office/word/2010/wordml" xmlns:w="http://schemas.openxmlformats.org/wordprocessingml/2006/main" xmlns:w10="urn:schemas-microsoft-com:office:word" xmlns:wp14="http://schemas.microsoft.com/office/word/2010/wordprocessingDrawing" xmlns:v="urn:schemas-microsoft-com:vml" xmlns:o="urn:schemas-microsoft-com:office:office" xmlns:mv="urn:schemas-microsoft-com:mac:vml" xmlns:mc="http://schemas.openxmlformats.org/markup-compatibility/2006" xmlns:mo="http://schemas.microsoft.com/office/mac/office/2008/main" xmlns:wpc="http://schemas.microsoft.com/office/word/2010/wordprocessingCanvas" xmlns="" val="0"/>
                       </a:ext>
                     </a:extLst>
                   </a:blip>
@@ -9940,7 +9769,7 @@
                   <a:blip r:embed="rId2">
                     <a:extLst>
                       <a:ext uri="{28A0092B-C50C-407E-A947-70E740481C1C}">
-                        <a14:useLocalDpi xmlns="" xmlns:wpc="http://schemas.microsoft.com/office/word/2010/wordprocessingCanvas" xmlns:mo="http://schemas.microsoft.com/office/mac/office/2008/main" xmlns:mc="http://schemas.openxmlformats.org/markup-compatibility/2006" xmlns:mv="urn:schemas-microsoft-com:mac:vml" xmlns:o="urn:schemas-microsoft-com:office:office" xmlns:v="urn:schemas-microsoft-com:vml" xmlns:wp14="http://schemas.microsoft.com/office/word/2010/wordprocessingDrawing" xmlns:w10="urn:schemas-microsoft-com:office:word" xmlns:w="http://schemas.openxmlformats.org/wordprocessingml/2006/main" xmlns:w14="http://schemas.microsoft.com/office/word/2010/wordml" xmlns:w15="http://schemas.microsoft.com/office/word/2012/wordml" xmlns:wpg="http://schemas.microsoft.com/office/word/2010/wordprocessingGroup" xmlns:wpi="http://schemas.microsoft.com/office/word/2010/wordprocessingInk" xmlns:wps="http://schemas.microsoft.com/office/word/2010/wordprocessingShape" xmlns:a14="http://schemas.microsoft.com/office/drawing/2010/main" val="0"/>
+                        <a14:useLocalDpi xmlns:a14="http://schemas.microsoft.com/office/drawing/2010/main" xmlns:wps="http://schemas.microsoft.com/office/word/2010/wordprocessingShape" xmlns:wpi="http://schemas.microsoft.com/office/word/2010/wordprocessingInk" xmlns:wpg="http://schemas.microsoft.com/office/word/2010/wordprocessingGroup" xmlns:w15="http://schemas.microsoft.com/office/word/2012/wordml" xmlns:w14="http://schemas.microsoft.com/office/word/2010/wordml" xmlns:w="http://schemas.openxmlformats.org/wordprocessingml/2006/main" xmlns:w10="urn:schemas-microsoft-com:office:word" xmlns:wp14="http://schemas.microsoft.com/office/word/2010/wordprocessingDrawing" xmlns:v="urn:schemas-microsoft-com:vml" xmlns:o="urn:schemas-microsoft-com:office:office" xmlns:mv="urn:schemas-microsoft-com:mac:vml" xmlns:mc="http://schemas.openxmlformats.org/markup-compatibility/2006" xmlns:mo="http://schemas.microsoft.com/office/mac/office/2008/main" xmlns:wpc="http://schemas.microsoft.com/office/word/2010/wordprocessingCanvas" xmlns="" val="0"/>
                       </a:ext>
                     </a:extLst>
                   </a:blip>
@@ -10048,7 +9877,7 @@
                   <a:blip r:embed="rId1">
                     <a:extLst>
                       <a:ext uri="{28A0092B-C50C-407E-A947-70E740481C1C}">
-                        <a14:useLocalDpi xmlns="" xmlns:wpc="http://schemas.microsoft.com/office/word/2010/wordprocessingCanvas" xmlns:mo="http://schemas.microsoft.com/office/mac/office/2008/main" xmlns:mc="http://schemas.openxmlformats.org/markup-compatibility/2006" xmlns:mv="urn:schemas-microsoft-com:mac:vml" xmlns:o="urn:schemas-microsoft-com:office:office" xmlns:v="urn:schemas-microsoft-com:vml" xmlns:wp14="http://schemas.microsoft.com/office/word/2010/wordprocessingDrawing" xmlns:w10="urn:schemas-microsoft-com:office:word" xmlns:w="http://schemas.openxmlformats.org/wordprocessingml/2006/main" xmlns:w14="http://schemas.microsoft.com/office/word/2010/wordml" xmlns:w15="http://schemas.microsoft.com/office/word/2012/wordml" xmlns:wpg="http://schemas.microsoft.com/office/word/2010/wordprocessingGroup" xmlns:wpi="http://schemas.microsoft.com/office/word/2010/wordprocessingInk" xmlns:wps="http://schemas.microsoft.com/office/word/2010/wordprocessingShape" xmlns:a14="http://schemas.microsoft.com/office/drawing/2010/main" val="0"/>
+                        <a14:useLocalDpi xmlns:a14="http://schemas.microsoft.com/office/drawing/2010/main" xmlns:wps="http://schemas.microsoft.com/office/word/2010/wordprocessingShape" xmlns:wpi="http://schemas.microsoft.com/office/word/2010/wordprocessingInk" xmlns:wpg="http://schemas.microsoft.com/office/word/2010/wordprocessingGroup" xmlns:w15="http://schemas.microsoft.com/office/word/2012/wordml" xmlns:w14="http://schemas.microsoft.com/office/word/2010/wordml" xmlns:w="http://schemas.openxmlformats.org/wordprocessingml/2006/main" xmlns:w10="urn:schemas-microsoft-com:office:word" xmlns:wp14="http://schemas.microsoft.com/office/word/2010/wordprocessingDrawing" xmlns:v="urn:schemas-microsoft-com:vml" xmlns:o="urn:schemas-microsoft-com:office:office" xmlns:mv="urn:schemas-microsoft-com:mac:vml" xmlns:mc="http://schemas.openxmlformats.org/markup-compatibility/2006" xmlns:mo="http://schemas.microsoft.com/office/mac/office/2008/main" xmlns:wpc="http://schemas.microsoft.com/office/word/2010/wordprocessingCanvas" xmlns="" val="0"/>
                       </a:ext>
                     </a:extLst>
                   </a:blip>
@@ -10111,7 +9940,7 @@
                   <a:blip r:embed="rId2">
                     <a:extLst>
                       <a:ext uri="{28A0092B-C50C-407E-A947-70E740481C1C}">
-                        <a14:useLocalDpi xmlns="" xmlns:wpc="http://schemas.microsoft.com/office/word/2010/wordprocessingCanvas" xmlns:mo="http://schemas.microsoft.com/office/mac/office/2008/main" xmlns:mc="http://schemas.openxmlformats.org/markup-compatibility/2006" xmlns:mv="urn:schemas-microsoft-com:mac:vml" xmlns:o="urn:schemas-microsoft-com:office:office" xmlns:v="urn:schemas-microsoft-com:vml" xmlns:wp14="http://schemas.microsoft.com/office/word/2010/wordprocessingDrawing" xmlns:w10="urn:schemas-microsoft-com:office:word" xmlns:w="http://schemas.openxmlformats.org/wordprocessingml/2006/main" xmlns:w14="http://schemas.microsoft.com/office/word/2010/wordml" xmlns:w15="http://schemas.microsoft.com/office/word/2012/wordml" xmlns:wpg="http://schemas.microsoft.com/office/word/2010/wordprocessingGroup" xmlns:wpi="http://schemas.microsoft.com/office/word/2010/wordprocessingInk" xmlns:wps="http://schemas.microsoft.com/office/word/2010/wordprocessingShape" xmlns:a14="http://schemas.microsoft.com/office/drawing/2010/main" val="0"/>
+                        <a14:useLocalDpi xmlns:a14="http://schemas.microsoft.com/office/drawing/2010/main" xmlns:wps="http://schemas.microsoft.com/office/word/2010/wordprocessingShape" xmlns:wpi="http://schemas.microsoft.com/office/word/2010/wordprocessingInk" xmlns:wpg="http://schemas.microsoft.com/office/word/2010/wordprocessingGroup" xmlns:w15="http://schemas.microsoft.com/office/word/2012/wordml" xmlns:w14="http://schemas.microsoft.com/office/word/2010/wordml" xmlns:w="http://schemas.openxmlformats.org/wordprocessingml/2006/main" xmlns:w10="urn:schemas-microsoft-com:office:word" xmlns:wp14="http://schemas.microsoft.com/office/word/2010/wordprocessingDrawing" xmlns:v="urn:schemas-microsoft-com:vml" xmlns:o="urn:schemas-microsoft-com:office:office" xmlns:mv="urn:schemas-microsoft-com:mac:vml" xmlns:mc="http://schemas.openxmlformats.org/markup-compatibility/2006" xmlns:mo="http://schemas.microsoft.com/office/mac/office/2008/main" xmlns:wpc="http://schemas.microsoft.com/office/word/2010/wordprocessingCanvas" xmlns="" val="0"/>
                       </a:ext>
                     </a:extLst>
                   </a:blip>
@@ -13798,7 +13627,7 @@
 </file>
 
 <file path=customXml/itemProps1.xml><?xml version="1.0" encoding="utf-8"?>
-<ds:datastoreItem xmlns:ds="http://schemas.openxmlformats.org/officeDocument/2006/customXml" ds:itemID="{7C28C504-9543-4B3F-9D86-DB58A56F95FB}">
+<ds:datastoreItem xmlns:ds="http://schemas.openxmlformats.org/officeDocument/2006/customXml" ds:itemID="{286E1E24-9033-49E4-9F50-58020516F14B}">
   <ds:schemaRefs>
     <ds:schemaRef ds:uri="http://schemas.openxmlformats.org/officeDocument/2006/bibliography"/>
   </ds:schemaRefs>

</xml_diff>